<commit_message>
db: tambah kolom nip di user; fix: segala kaitan dengan nip user, fix format, hapus file ga guna
</commit_message>
<xml_diff>
--- a/public/format/format-bast-pengambilan.docx
+++ b/public/format/format-bast-pengambilan.docx
@@ -305,37 +305,60 @@
         </w:rPr>
         <w:t xml:space="preserve"> PT. Bank Tabungan Negara (Persero)</w:t>
       </w:r>
-    </w:p>
-    <w:p>
-      <w:pPr>
-        <w:spacing w:after="0" w:line="276" w:lineRule="auto"/>
-        <w:rPr>
-          <w:rFonts w:ascii="Arial" w:hAnsi="Arial" w:cs="Arial"/>
-          <w:sz w:val="20"/>
-          <w:szCs w:val="20"/>
-          <w:lang w:val="id-ID"/>
-        </w:rPr>
-      </w:pPr>
-      <w:r>
-        <w:rPr>
-          <w:rFonts w:ascii="Arial" w:hAnsi="Arial" w:cs="Arial"/>
-          <w:sz w:val="20"/>
-          <w:szCs w:val="20"/>
-          <w:lang w:val="id-ID"/>
-        </w:rPr>
-        <w:t>Cabang Semarang menyerahkan Dokumen Pokok Kredit kepada :</w:t>
-      </w:r>
-    </w:p>
-    <w:p>
-      <w:pPr>
-        <w:spacing w:after="0" w:line="276" w:lineRule="auto"/>
-        <w:rPr>
-          <w:rFonts w:ascii="Arial" w:hAnsi="Arial" w:cs="Arial"/>
-          <w:sz w:val="20"/>
-          <w:szCs w:val="20"/>
-          <w:lang w:val="id-ID"/>
-        </w:rPr>
-      </w:pPr>
+      <w:r>
+        <w:rPr>
+          <w:rFonts w:ascii="Arial" w:hAnsi="Arial" w:cs="Arial"/>
+          <w:sz w:val="20"/>
+          <w:szCs w:val="20"/>
+          <w:lang w:val="id-ID"/>
+        </w:rPr>
+        <w:t xml:space="preserve"> </w:t>
+      </w:r>
+      <w:r>
+        <w:rPr>
+          <w:rFonts w:ascii="Arial" w:hAnsi="Arial" w:cs="Arial"/>
+          <w:sz w:val="20"/>
+          <w:szCs w:val="20"/>
+          <w:lang w:val="id-ID"/>
+        </w:rPr>
+        <w:t>Cabang</w:t>
+      </w:r>
+      <w:r>
+        <w:rPr>
+          <w:rFonts w:ascii="Arial" w:hAnsi="Arial" w:cs="Arial"/>
+          <w:sz w:val="20"/>
+          <w:szCs w:val="20"/>
+          <w:lang w:val="id-ID"/>
+        </w:rPr>
+        <w:t xml:space="preserve"> </w:t>
+      </w:r>
+      <w:r>
+        <w:rPr>
+          <w:rFonts w:ascii="Arial" w:hAnsi="Arial" w:cs="Arial"/>
+          <w:sz w:val="20"/>
+          <w:szCs w:val="20"/>
+          <w:lang w:val="id-ID"/>
+        </w:rPr>
+        <w:t>Semarang menyerahkan Dokumen Pokok Kredit</w:t>
+      </w:r>
+      <w:r>
+        <w:rPr>
+          <w:rFonts w:ascii="Arial" w:hAnsi="Arial" w:cs="Arial"/>
+          <w:sz w:val="20"/>
+          <w:szCs w:val="20"/>
+          <w:lang w:val="id-ID"/>
+        </w:rPr>
+        <w:t xml:space="preserve"> </w:t>
+      </w:r>
+      <w:r>
+        <w:rPr>
+          <w:rFonts w:ascii="Arial" w:hAnsi="Arial" w:cs="Arial"/>
+          <w:sz w:val="20"/>
+          <w:szCs w:val="20"/>
+          <w:lang w:val="id-ID"/>
+        </w:rPr>
+        <w:t>kepada :</w:t>
+      </w:r>
     </w:p>
     <w:p>
       <w:pPr>
@@ -2241,13 +2264,23 @@
         <w:szCs w:val="20"/>
       </w:rPr>
     </w:pPr>
+    <w:proofErr w:type="gramStart"/>
     <w:r>
       <w:rPr>
         <w:rFonts w:ascii="Arial" w:hAnsi="Arial" w:cs="Arial"/>
         <w:sz w:val="20"/>
         <w:szCs w:val="20"/>
       </w:rPr>
-      <w:t>Cabang : SEMARANG</w:t>
+      <w:t>Cabang :</w:t>
+    </w:r>
+    <w:proofErr w:type="gramEnd"/>
+    <w:r>
+      <w:rPr>
+        <w:rFonts w:ascii="Arial" w:hAnsi="Arial" w:cs="Arial"/>
+        <w:sz w:val="20"/>
+        <w:szCs w:val="20"/>
+      </w:rPr>
+      <w:t xml:space="preserve"> SEMARANG</w:t>
     </w:r>
   </w:p>
   <w:p>

</xml_diff>